<commit_message>
Converted Font to 5x7
</commit_message>
<xml_diff>
--- a/documents/Eris Hardware.docx
+++ b/documents/Eris Hardware.docx
@@ -1397,18 +1397,7 @@
           <w:i/>
           <w:iCs/>
         </w:rPr>
-        <w:t>and</w:t>
-      </w:r>
-      <w:bookmarkStart w:id="0" w:name="_GoBack"/>
-      <w:bookmarkEnd w:id="0"/>
-      <w:r>
-        <w:rPr>
-          <w:b/>
-          <w:bCs/>
-          <w:i/>
-          <w:iCs/>
-        </w:rPr>
-        <w:t xml:space="preserve"> r0,#13207</w:t>
+        <w:t>and r0,#13207</w:t>
       </w:r>
       <w:r>
         <w:t xml:space="preserve"> respectively.</w:t>
@@ -6491,8 +6480,37 @@
     </w:p>
     <w:p>
       <w:r>
-        <w:t>The graphic display is 320 x 240 pixels using an 8 x 8 font. This makes a 32 x 40 character display.</w:t>
+        <w:t xml:space="preserve">The graphic display is 320 x 240 pixels using an </w:t>
       </w:r>
+      <w:r>
+        <w:t>5</w:t>
+      </w:r>
+      <w:r>
+        <w:t xml:space="preserve"> x </w:t>
+      </w:r>
+      <w:r>
+        <w:t>7</w:t>
+      </w:r>
+      <w:r>
+        <w:t xml:space="preserve"> font. This makes a </w:t>
+      </w:r>
+      <w:r>
+        <w:t>53</w:t>
+      </w:r>
+      <w:r>
+        <w:t xml:space="preserve"> x </w:t>
+      </w:r>
+      <w:r>
+        <w:t>3</w:t>
+      </w:r>
+      <w:r>
+        <w:t>0 character display.</w:t>
+      </w:r>
+      <w:r>
+        <w:t xml:space="preserve"> This is purely done In software.</w:t>
+      </w:r>
+      <w:bookmarkStart w:id="0" w:name="_GoBack"/>
+      <w:bookmarkEnd w:id="0"/>
     </w:p>
     <w:p>
       <w:r>
@@ -7010,11 +7028,21 @@
     <w:r>
       <w:t xml:space="preserve"> of </w:t>
     </w:r>
-    <w:fldSimple w:instr=" NUMPAGES ">
-      <w:r>
-        <w:t>12</w:t>
-      </w:r>
-    </w:fldSimple>
+    <w:r>
+      <w:fldChar w:fldCharType="begin"/>
+    </w:r>
+    <w:r>
+      <w:instrText xml:space="preserve"> NUMPAGES </w:instrText>
+    </w:r>
+    <w:r>
+      <w:fldChar w:fldCharType="separate"/>
+    </w:r>
+    <w:r>
+      <w:t>12</w:t>
+    </w:r>
+    <w:r>
+      <w:fldChar w:fldCharType="end"/>
+    </w:r>
   </w:p>
   <w:p>
     <w:pPr>
@@ -19752,7 +19780,7 @@
 </file>
 
 <file path=customXml/itemProps1.xml><?xml version="1.0" encoding="utf-8"?>
-<ds:datastoreItem xmlns:ds="http://schemas.openxmlformats.org/officeDocument/2006/customXml" ds:itemID="{CC05144C-FBC1-45D6-A48A-FCE33F6C62C4}">
+<ds:datastoreItem xmlns:ds="http://schemas.openxmlformats.org/officeDocument/2006/customXml" ds:itemID="{6EB4075E-7B30-435E-8E73-7CECFB92BEE7}">
   <ds:schemaRefs>
     <ds:schemaRef ds:uri="http://schemas.openxmlformats.org/officeDocument/2006/bibliography"/>
   </ds:schemaRefs>

</xml_diff>